<commit_message>
code do an co dien tu
</commit_message>
<xml_diff>
--- a/Cách thêm thư viện vào pycharm.docx
+++ b/Cách thêm thư viện vào pycharm.docx
@@ -66,7 +66,7 @@
           <v:shape id="_x0000_i1025" type="#_x0000_t75" style="width:48.5pt;height:41pt" o:ole="">
             <v:imagedata r:id="rId5" o:title=""/>
           </v:shape>
-          <o:OLEObject Type="Embed" ProgID="Package" ShapeID="_x0000_i1025" DrawAspect="Content" ObjectID="_1793658578" r:id="rId6"/>
+          <o:OLEObject Type="Embed" ProgID="Package" ShapeID="_x0000_i1025" DrawAspect="Content" ObjectID="_1793660418" r:id="rId6"/>
         </w:object>
       </w:r>
     </w:p>
@@ -168,7 +168,7 @@
           <v:shape id="_x0000_i1026" type="#_x0000_t75" style="width:39pt;height:41pt" o:ole="">
             <v:imagedata r:id="rId7" o:title=""/>
           </v:shape>
-          <o:OLEObject Type="Embed" ProgID="Package" ShapeID="_x0000_i1026" DrawAspect="Content" ObjectID="_1793658579" r:id="rId8"/>
+          <o:OLEObject Type="Embed" ProgID="Package" ShapeID="_x0000_i1026" DrawAspect="Content" ObjectID="_1793660419" r:id="rId8"/>
         </w:object>
       </w:r>
     </w:p>
@@ -4603,7 +4603,7 @@
           <v:shape id="_x0000_i1027" type="#_x0000_t75" style="width:42pt;height:41pt" o:ole="">
             <v:imagedata r:id="rId9" o:title=""/>
           </v:shape>
-          <o:OLEObject Type="Embed" ProgID="Package" ShapeID="_x0000_i1027" DrawAspect="Content" ObjectID="_1793658580" r:id="rId10"/>
+          <o:OLEObject Type="Embed" ProgID="Package" ShapeID="_x0000_i1027" DrawAspect="Content" ObjectID="_1793660420" r:id="rId10"/>
         </w:object>
       </w:r>
     </w:p>

</xml_diff>